<commit_message>
Update Spesifikasi Kebutuhan Perangkat Lunak V1.0.docx
</commit_message>
<xml_diff>
--- a/Spesifikasi Kebutuhan Perangkat Lunak V1.0.docx
+++ b/Spesifikasi Kebutuhan Perangkat Lunak V1.0.docx
@@ -6766,7 +6766,12 @@
       </w:r>
       <w:r>
         <w:tab/>
-        <w:t>BLA</w:t>
+      </w:r>
+      <w:r>
+        <w:t xml:space="preserve">Administrator dapat menambahkan aktivitas </w:t>
+      </w:r>
+      <w:r>
+        <w:t>KPI baru melalui halaman aplikasi.</w:t>
       </w:r>
     </w:p>
     <w:p/>
@@ -6805,7 +6810,13 @@
       </w:r>
       <w:r>
         <w:tab/>
-        <w:t>Penyimpanan Dta</w:t>
+        <w:t xml:space="preserve">Administrator dapat </w:t>
+      </w:r>
+      <w:r>
+        <w:t>memperbarui</w:t>
+      </w:r>
+      <w:r>
+        <w:t xml:space="preserve"> aktivitas KPI</w:t>
       </w:r>
     </w:p>
     <w:p>
@@ -6814,9 +6825,633 @@
       </w:r>
       <w:r>
         <w:tab/>
-        <w:t>BLA</w:t>
-      </w:r>
-    </w:p>
+        <w:t xml:space="preserve">Administrator dapat </w:t>
+      </w:r>
+      <w:r>
+        <w:t>melakukan perubahan</w:t>
+      </w:r>
+      <w:r>
+        <w:t xml:space="preserve"> aktivitas KPI </w:t>
+      </w:r>
+      <w:r>
+        <w:t>yang ada</w:t>
+      </w:r>
+      <w:r>
+        <w:t xml:space="preserve"> melalui halaman aplikasi.</w:t>
+      </w:r>
+    </w:p>
+    <w:p/>
+    <w:p>
+      <w:pPr>
+        <w:rPr>
+          <w:b/>
+          <w:bCs/>
+        </w:rPr>
+      </w:pPr>
+      <w:r>
+        <w:rPr>
+          <w:b/>
+          <w:bCs/>
+        </w:rPr>
+        <w:t>ID: FR-A-</w:t>
+      </w:r>
+      <w:r>
+        <w:rPr>
+          <w:b/>
+          <w:bCs/>
+        </w:rPr>
+        <w:t>3</w:t>
+      </w:r>
+    </w:p>
+    <w:p>
+      <w:r>
+        <w:t>DESC:</w:t>
+      </w:r>
+      <w:r>
+        <w:tab/>
+        <w:t xml:space="preserve">Administrator dapat </w:t>
+      </w:r>
+      <w:r>
+        <w:t>menghapus</w:t>
+      </w:r>
+      <w:r>
+        <w:t xml:space="preserve"> aktivitas KPI</w:t>
+      </w:r>
+    </w:p>
+    <w:p>
+      <w:r>
+        <w:t>ACC:</w:t>
+      </w:r>
+      <w:r>
+        <w:tab/>
+        <w:t xml:space="preserve">Administrator dapat </w:t>
+      </w:r>
+      <w:r>
+        <w:t>menghapus</w:t>
+      </w:r>
+      <w:r>
+        <w:t xml:space="preserve"> aktivitas KPI yang ada melalui halaman aplikasi.</w:t>
+      </w:r>
+    </w:p>
+    <w:p/>
+    <w:p>
+      <w:pPr>
+        <w:rPr>
+          <w:b/>
+          <w:bCs/>
+        </w:rPr>
+      </w:pPr>
+      <w:r>
+        <w:rPr>
+          <w:b/>
+          <w:bCs/>
+        </w:rPr>
+        <w:t>ID: FR-A-</w:t>
+      </w:r>
+      <w:r>
+        <w:rPr>
+          <w:b/>
+          <w:bCs/>
+        </w:rPr>
+        <w:t>4</w:t>
+      </w:r>
+    </w:p>
+    <w:p>
+      <w:r>
+        <w:lastRenderedPageBreak/>
+        <w:t>DESC:</w:t>
+      </w:r>
+      <w:r>
+        <w:tab/>
+        <w:t xml:space="preserve">Administrator dapat </w:t>
+      </w:r>
+      <w:r>
+        <w:t>melihat daftar pengguna</w:t>
+      </w:r>
+    </w:p>
+    <w:p>
+      <w:r>
+        <w:t>ACC:</w:t>
+      </w:r>
+      <w:r>
+        <w:tab/>
+        <w:t xml:space="preserve">Administrator dapat </w:t>
+      </w:r>
+      <w:r>
+        <w:t>melihat daftar pengguna beserta detailnya</w:t>
+      </w:r>
+      <w:r>
+        <w:t xml:space="preserve"> melalui halaman aplikasi.</w:t>
+      </w:r>
+    </w:p>
+    <w:p/>
+    <w:p>
+      <w:pPr>
+        <w:rPr>
+          <w:b/>
+          <w:bCs/>
+        </w:rPr>
+      </w:pPr>
+      <w:r>
+        <w:rPr>
+          <w:b/>
+          <w:bCs/>
+        </w:rPr>
+        <w:t>ID: FR-A-</w:t>
+      </w:r>
+      <w:r>
+        <w:rPr>
+          <w:b/>
+          <w:bCs/>
+        </w:rPr>
+        <w:t>5</w:t>
+      </w:r>
+    </w:p>
+    <w:p>
+      <w:r>
+        <w:t>DESC:</w:t>
+      </w:r>
+      <w:r>
+        <w:tab/>
+        <w:t xml:space="preserve">Administrator dapat </w:t>
+      </w:r>
+      <w:r>
+        <w:t>mereset</w:t>
+      </w:r>
+      <w:r>
+        <w:t xml:space="preserve"> </w:t>
+      </w:r>
+      <w:r>
+        <w:rPr>
+          <w:i/>
+          <w:iCs/>
+        </w:rPr>
+        <w:t>password</w:t>
+      </w:r>
+      <w:r>
+        <w:t xml:space="preserve"> pengguna</w:t>
+      </w:r>
+    </w:p>
+    <w:p>
+      <w:r>
+        <w:t>ACC:</w:t>
+      </w:r>
+      <w:r>
+        <w:tab/>
+        <w:t xml:space="preserve">Administrator dapat </w:t>
+      </w:r>
+      <w:r>
+        <w:t xml:space="preserve">melakukan </w:t>
+      </w:r>
+      <w:r>
+        <w:rPr>
+          <w:i/>
+          <w:iCs/>
+        </w:rPr>
+        <w:t>reset password</w:t>
+      </w:r>
+      <w:r>
+        <w:t xml:space="preserve"> </w:t>
+      </w:r>
+      <w:r>
+        <w:t>untuk pengguna</w:t>
+      </w:r>
+      <w:r>
+        <w:t xml:space="preserve"> melalui halaman aplikasi.</w:t>
+      </w:r>
+    </w:p>
+    <w:p/>
+    <w:p>
+      <w:pPr>
+        <w:rPr>
+          <w:b/>
+          <w:bCs/>
+        </w:rPr>
+      </w:pPr>
+      <w:r>
+        <w:rPr>
+          <w:b/>
+          <w:bCs/>
+        </w:rPr>
+        <w:t>ID: FR-A-</w:t>
+      </w:r>
+      <w:r>
+        <w:rPr>
+          <w:b/>
+          <w:bCs/>
+        </w:rPr>
+        <w:t>6</w:t>
+      </w:r>
+    </w:p>
+    <w:p>
+      <w:r>
+        <w:t>DESC:</w:t>
+      </w:r>
+      <w:r>
+        <w:tab/>
+        <w:t xml:space="preserve">Administrator dapat </w:t>
+      </w:r>
+      <w:r>
+        <w:t>menghapus</w:t>
+      </w:r>
+      <w:r>
+        <w:t xml:space="preserve"> pengguna</w:t>
+      </w:r>
+    </w:p>
+    <w:p>
+      <w:r>
+        <w:t>ACC:</w:t>
+      </w:r>
+      <w:r>
+        <w:tab/>
+        <w:t xml:space="preserve">Administrator dapat </w:t>
+      </w:r>
+      <w:r>
+        <w:t>menghapus</w:t>
+      </w:r>
+      <w:r>
+        <w:t xml:space="preserve"> pengguna melalui halaman aplikasi.</w:t>
+      </w:r>
+    </w:p>
+    <w:p/>
+    <w:p>
+      <w:pPr>
+        <w:rPr>
+          <w:b/>
+          <w:bCs/>
+        </w:rPr>
+      </w:pPr>
+      <w:r>
+        <w:rPr>
+          <w:b/>
+          <w:bCs/>
+        </w:rPr>
+        <w:t>ID: FR-A-</w:t>
+      </w:r>
+      <w:r>
+        <w:rPr>
+          <w:b/>
+          <w:bCs/>
+        </w:rPr>
+        <w:t>7</w:t>
+      </w:r>
+    </w:p>
+    <w:p>
+      <w:r>
+        <w:t>DESC:</w:t>
+      </w:r>
+      <w:r>
+        <w:tab/>
+      </w:r>
+      <w:r>
+        <w:t>Pegawai</w:t>
+      </w:r>
+      <w:r>
+        <w:t xml:space="preserve"> dapat men</w:t>
+      </w:r>
+      <w:r>
+        <w:t>gajukan KPI</w:t>
+      </w:r>
+    </w:p>
+    <w:p>
+      <w:r>
+        <w:t>ACC:</w:t>
+      </w:r>
+      <w:r>
+        <w:tab/>
+      </w:r>
+      <w:r>
+        <w:t>Pegawai dapat menambahkan pengajuan KPI baru melalui halaman aplikasi.</w:t>
+      </w:r>
+    </w:p>
+    <w:p/>
+    <w:p>
+      <w:pPr>
+        <w:rPr>
+          <w:b/>
+          <w:bCs/>
+        </w:rPr>
+      </w:pPr>
+      <w:r>
+        <w:rPr>
+          <w:b/>
+          <w:bCs/>
+        </w:rPr>
+        <w:t>ID: FR-A-</w:t>
+      </w:r>
+      <w:r>
+        <w:rPr>
+          <w:b/>
+          <w:bCs/>
+        </w:rPr>
+        <w:t>8</w:t>
+      </w:r>
+    </w:p>
+    <w:p>
+      <w:r>
+        <w:t>DESC:</w:t>
+      </w:r>
+      <w:r>
+        <w:tab/>
+        <w:t>Pegawai dapat meng</w:t>
+      </w:r>
+      <w:r>
+        <w:t>unggah bukti pengajuan KPI pribadi</w:t>
+      </w:r>
+    </w:p>
+    <w:p>
+      <w:r>
+        <w:t>ACC:</w:t>
+      </w:r>
+      <w:r>
+        <w:tab/>
+        <w:t xml:space="preserve">Pegawai dapat </w:t>
+      </w:r>
+      <w:r>
+        <w:t>mengunggah dokumen bukti</w:t>
+      </w:r>
+      <w:r>
+        <w:t xml:space="preserve"> pengajuan KPI melalui halaman aplikasi.</w:t>
+      </w:r>
+    </w:p>
+    <w:p/>
+    <w:p>
+      <w:pPr>
+        <w:rPr>
+          <w:b/>
+          <w:bCs/>
+        </w:rPr>
+      </w:pPr>
+      <w:r>
+        <w:rPr>
+          <w:b/>
+          <w:bCs/>
+        </w:rPr>
+        <w:t>ID: FR-A-</w:t>
+      </w:r>
+      <w:r>
+        <w:rPr>
+          <w:b/>
+          <w:bCs/>
+        </w:rPr>
+        <w:t>9</w:t>
+      </w:r>
+    </w:p>
+    <w:p>
+      <w:r>
+        <w:t>DESC:</w:t>
+      </w:r>
+      <w:r>
+        <w:tab/>
+        <w:t xml:space="preserve">Pegawai dapat </w:t>
+      </w:r>
+      <w:r>
+        <w:t>memperbarui</w:t>
+      </w:r>
+      <w:r>
+        <w:t xml:space="preserve"> pengajuan KPI pribadi</w:t>
+      </w:r>
+      <w:r>
+        <w:t xml:space="preserve"> yang telah diajukan</w:t>
+      </w:r>
+    </w:p>
+    <w:p>
+      <w:r>
+        <w:t>ACC:</w:t>
+      </w:r>
+      <w:r>
+        <w:tab/>
+        <w:t xml:space="preserve">Pegawai dapat </w:t>
+      </w:r>
+      <w:r>
+        <w:t>memperbarui</w:t>
+      </w:r>
+      <w:r>
+        <w:t xml:space="preserve"> pengajuan KPI melalui halaman aplikasi.</w:t>
+      </w:r>
+    </w:p>
+    <w:p/>
+    <w:p>
+      <w:pPr>
+        <w:rPr>
+          <w:b/>
+          <w:bCs/>
+        </w:rPr>
+      </w:pPr>
+      <w:r>
+        <w:rPr>
+          <w:b/>
+          <w:bCs/>
+        </w:rPr>
+        <w:t>ID: FR-A-</w:t>
+      </w:r>
+      <w:r>
+        <w:rPr>
+          <w:b/>
+          <w:bCs/>
+        </w:rPr>
+        <w:t>10</w:t>
+      </w:r>
+    </w:p>
+    <w:p>
+      <w:r>
+        <w:lastRenderedPageBreak/>
+        <w:t>DESC:</w:t>
+      </w:r>
+      <w:r>
+        <w:tab/>
+        <w:t xml:space="preserve">Pegawai dapat </w:t>
+      </w:r>
+      <w:r>
+        <w:t>melihat total skor</w:t>
+      </w:r>
+      <w:r>
+        <w:t xml:space="preserve"> KPI pribadi</w:t>
+      </w:r>
+    </w:p>
+    <w:p>
+      <w:r>
+        <w:t>ACC:</w:t>
+      </w:r>
+      <w:r>
+        <w:tab/>
+        <w:t xml:space="preserve">Pegawai dapat </w:t>
+      </w:r>
+      <w:r>
+        <w:t>melihat total skor KPI</w:t>
+      </w:r>
+      <w:r>
+        <w:t xml:space="preserve"> melalui halaman aplikasi.</w:t>
+      </w:r>
+    </w:p>
+    <w:p/>
+    <w:p>
+      <w:pPr>
+        <w:rPr>
+          <w:b/>
+          <w:bCs/>
+        </w:rPr>
+      </w:pPr>
+      <w:r>
+        <w:rPr>
+          <w:b/>
+          <w:bCs/>
+        </w:rPr>
+        <w:t>ID: FR-A-</w:t>
+      </w:r>
+      <w:r>
+        <w:rPr>
+          <w:b/>
+          <w:bCs/>
+        </w:rPr>
+        <w:t>11</w:t>
+      </w:r>
+    </w:p>
+    <w:p>
+      <w:r>
+        <w:t>DESC:</w:t>
+      </w:r>
+      <w:r>
+        <w:tab/>
+      </w:r>
+      <w:r>
+        <w:t>Atasan P</w:t>
+      </w:r>
+      <w:r>
+        <w:t xml:space="preserve">egawai dapat </w:t>
+      </w:r>
+      <w:r>
+        <w:t>menyetujui</w:t>
+      </w:r>
+      <w:r>
+        <w:t xml:space="preserve"> pengajuan KPI </w:t>
+      </w:r>
+      <w:r>
+        <w:t>bawahan</w:t>
+      </w:r>
+    </w:p>
+    <w:p>
+      <w:r>
+        <w:t>ACC:</w:t>
+      </w:r>
+      <w:r>
+        <w:tab/>
+      </w:r>
+      <w:r>
+        <w:t>Atasan P</w:t>
+      </w:r>
+      <w:r>
+        <w:t xml:space="preserve">egawai dapat </w:t>
+      </w:r>
+      <w:r>
+        <w:t>menyetujui pengajuan</w:t>
+      </w:r>
+      <w:r>
+        <w:t xml:space="preserve"> KPI</w:t>
+      </w:r>
+      <w:r>
+        <w:t xml:space="preserve"> bawahan</w:t>
+      </w:r>
+      <w:r>
+        <w:t xml:space="preserve"> melalui halaman aplikasi.</w:t>
+      </w:r>
+    </w:p>
+    <w:p/>
+    <w:p>
+      <w:pPr>
+        <w:rPr>
+          <w:b/>
+          <w:bCs/>
+        </w:rPr>
+      </w:pPr>
+      <w:r>
+        <w:rPr>
+          <w:b/>
+          <w:bCs/>
+        </w:rPr>
+        <w:t>ID: FR-A-1</w:t>
+      </w:r>
+      <w:r>
+        <w:rPr>
+          <w:b/>
+          <w:bCs/>
+        </w:rPr>
+        <w:t>2</w:t>
+      </w:r>
+    </w:p>
+    <w:p>
+      <w:r>
+        <w:t>DESC:</w:t>
+      </w:r>
+      <w:r>
+        <w:tab/>
+        <w:t xml:space="preserve">Atasan Pegawai dapat </w:t>
+      </w:r>
+      <w:r>
+        <w:t>menolak</w:t>
+      </w:r>
+      <w:r>
+        <w:t xml:space="preserve"> pengajuan KPI bawahan</w:t>
+      </w:r>
+    </w:p>
+    <w:p>
+      <w:r>
+        <w:t>ACC:</w:t>
+      </w:r>
+      <w:r>
+        <w:tab/>
+        <w:t>Atasan Pegawai dapat menolak pengajuan KPI bawahan melalui halaman aplikasi.</w:t>
+      </w:r>
+    </w:p>
+    <w:p/>
+    <w:p>
+      <w:pPr>
+        <w:rPr>
+          <w:b/>
+          <w:bCs/>
+        </w:rPr>
+      </w:pPr>
+      <w:r>
+        <w:rPr>
+          <w:b/>
+          <w:bCs/>
+        </w:rPr>
+        <w:t>ID: FR-A-10</w:t>
+      </w:r>
+    </w:p>
+    <w:p>
+      <w:r>
+        <w:t>DESC:</w:t>
+      </w:r>
+      <w:r>
+        <w:tab/>
+      </w:r>
+      <w:r>
+        <w:t xml:space="preserve">Atasan </w:t>
+      </w:r>
+      <w:r>
+        <w:t xml:space="preserve">Pegawai dapat melihat total skor KPI </w:t>
+      </w:r>
+      <w:r>
+        <w:t>bawahan</w:t>
+      </w:r>
+    </w:p>
+    <w:p>
+      <w:r>
+        <w:t>ACC:</w:t>
+      </w:r>
+      <w:r>
+        <w:tab/>
+        <w:t xml:space="preserve">Atasan Pegawai dapat melihat total skor KPI </w:t>
+      </w:r>
+      <w:r>
+        <w:t xml:space="preserve">bawahan </w:t>
+      </w:r>
+      <w:r>
+        <w:t>melalui halaman aplikasi.</w:t>
+      </w:r>
+    </w:p>
+    <w:p/>
     <w:p/>
     <w:p/>
     <w:p>

</xml_diff>